<commit_message>
Added Total Model Accuracy
</commit_message>
<xml_diff>
--- a/Assignment 2 Report.docx
+++ b/Assignment 2 Report.docx
@@ -1,6 +1,6 @@
 
 <file path=word/document.xml><?xml version="1.0" encoding="utf-8"?>
-<w:document xmlns:wpc="http://schemas.microsoft.com/office/word/2010/wordprocessingCanvas" xmlns:cx="http://schemas.microsoft.com/office/drawing/2014/chartex" xmlns:cx1="http://schemas.microsoft.com/office/drawing/2015/9/8/chartex" xmlns:cx2="http://schemas.microsoft.com/office/drawing/2015/10/21/chartex" xmlns:cx3="http://schemas.microsoft.com/office/drawing/2016/5/9/chartex" xmlns:cx4="http://schemas.microsoft.com/office/drawing/2016/5/10/chartex" xmlns:cx5="http://schemas.microsoft.com/office/drawing/2016/5/11/chartex" xmlns:cx6="http://schemas.microsoft.com/office/drawing/2016/5/12/chartex" xmlns:cx7="http://schemas.microsoft.com/office/drawing/2016/5/13/chartex" xmlns:cx8="http://schemas.microsoft.com/office/drawing/2016/5/14/chartex" xmlns:mc="http://schemas.openxmlformats.org/markup-compatibility/2006" xmlns:aink="http://schemas.microsoft.com/office/drawing/2016/ink" xmlns:am3d="http://schemas.microsoft.com/office/drawing/2017/model3d" xmlns:o="urn:schemas-microsoft-com:office:office" xmlns:r="http://schemas.openxmlformats.org/officeDocument/2006/relationships" xmlns:m="http://schemas.openxmlformats.org/officeDocument/2006/math" xmlns:v="urn:schemas-microsoft-com:vml" xmlns:wp14="http://schemas.microsoft.com/office/word/2010/wordprocessingDrawing" xmlns:wp="http://schemas.openxmlformats.org/drawingml/2006/wordprocessingDrawing" xmlns:w10="urn:schemas-microsoft-com:office:word" xmlns:w="http://schemas.openxmlformats.org/wordprocessingml/2006/main" xmlns:w14="http://schemas.microsoft.com/office/word/2010/wordml" xmlns:w15="http://schemas.microsoft.com/office/word/2012/wordml" xmlns:w16cid="http://schemas.microsoft.com/office/word/2016/wordml/cid" xmlns:w16se="http://schemas.microsoft.com/office/word/2015/wordml/symex" xmlns:wpg="http://schemas.microsoft.com/office/word/2010/wordprocessingGroup" xmlns:wpi="http://schemas.microsoft.com/office/word/2010/wordprocessingInk" xmlns:wne="http://schemas.microsoft.com/office/word/2006/wordml" xmlns:wps="http://schemas.microsoft.com/office/word/2010/wordprocessingShape" mc:Ignorable="w14 w15 w16se w16cid wp14">
+<w:document xmlns:wpc="http://schemas.microsoft.com/office/word/2010/wordprocessingCanvas" xmlns:cx="http://schemas.microsoft.com/office/drawing/2014/chartex" xmlns:mc="http://schemas.openxmlformats.org/markup-compatibility/2006" xmlns:o="urn:schemas-microsoft-com:office:office" xmlns:r="http://schemas.openxmlformats.org/officeDocument/2006/relationships" xmlns:m="http://schemas.openxmlformats.org/officeDocument/2006/math" xmlns:v="urn:schemas-microsoft-com:vml" xmlns:wp14="http://schemas.microsoft.com/office/word/2010/wordprocessingDrawing" xmlns:wp="http://schemas.openxmlformats.org/drawingml/2006/wordprocessingDrawing" xmlns:w10="urn:schemas-microsoft-com:office:word" xmlns:w="http://schemas.openxmlformats.org/wordprocessingml/2006/main" xmlns:w14="http://schemas.microsoft.com/office/word/2010/wordml" xmlns:w15="http://schemas.microsoft.com/office/word/2012/wordml" xmlns:w16se="http://schemas.microsoft.com/office/word/2015/wordml/symex" xmlns:wpg="http://schemas.microsoft.com/office/word/2010/wordprocessingGroup" xmlns:wpi="http://schemas.microsoft.com/office/word/2010/wordprocessingInk" xmlns:wne="http://schemas.microsoft.com/office/word/2006/wordml" xmlns:wps="http://schemas.microsoft.com/office/word/2010/wordprocessingShape" mc:Ignorable="w14 w15 w16se wp14">
   <w:body>
     <w:sdt>
       <w:sdtPr>
@@ -25,7 +25,7 @@
           <w:r>
             <w:rPr>
               <w:noProof/>
-              <w:lang w:val="en-IN" w:eastAsia="en-IN"/>
+              <w:lang w:val="en-CA" w:eastAsia="en-CA"/>
             </w:rPr>
             <mc:AlternateContent>
               <mc:Choice Requires="wpg">
@@ -272,16 +272,7 @@
                                       <w:sz w:val="32"/>
                                       <w:szCs w:val="32"/>
                                     </w:rPr>
-                                    <w:t xml:space="preserve"> </w:t>
-                                  </w:r>
-                                  <w:proofErr w:type="gramStart"/>
-                                  <w:r>
-                                    <w:rPr>
-                                      <w:color w:val="FFFFFF" w:themeColor="background1"/>
-                                      <w:sz w:val="32"/>
-                                      <w:szCs w:val="32"/>
-                                    </w:rPr>
-                                    <w:t>-</w:t>
+                                    <w:t xml:space="preserve"> -</w:t>
                                   </w:r>
                                   <w:r>
                                     <w:rPr>
@@ -299,7 +290,6 @@
                                     </w:rPr>
                                     <w:t>40079241</w:t>
                                   </w:r>
-                                  <w:proofErr w:type="gramEnd"/>
                                 </w:p>
                                 <w:p>
                                   <w:pPr>
@@ -572,11 +562,11 @@
                   </wp:anchor>
                 </w:drawing>
               </mc:Choice>
-              <mc:Fallback>
+              <mc:Fallback xmlns:cx1="http://schemas.microsoft.com/office/drawing/2015/9/8/chartex" xmlns:cx2="http://schemas.microsoft.com/office/drawing/2015/10/21/chartex" xmlns:cx3="http://schemas.microsoft.com/office/drawing/2016/5/9/chartex" xmlns:cx4="http://schemas.microsoft.com/office/drawing/2016/5/10/chartex" xmlns:cx5="http://schemas.microsoft.com/office/drawing/2016/5/11/chartex" xmlns:cx6="http://schemas.microsoft.com/office/drawing/2016/5/12/chartex" xmlns:cx7="http://schemas.microsoft.com/office/drawing/2016/5/13/chartex" xmlns:cx8="http://schemas.microsoft.com/office/drawing/2016/5/14/chartex" xmlns:aink="http://schemas.microsoft.com/office/drawing/2016/ink" xmlns:am3d="http://schemas.microsoft.com/office/drawing/2017/model3d" xmlns:w16cid="http://schemas.microsoft.com/office/word/2016/wordml/cid">
                 <w:pict>
-                  <v:group w14:anchorId="532C7EE6" id="Group 119" o:spid="_x0000_s1026" style="position:absolute;left:0;text-align:left;margin-left:35.15pt;margin-top:48pt;width:540.7pt;height:695.45pt;z-index:-251658240;mso-position-horizontal-relative:page;mso-position-vertical-relative:page" coordorigin="-89" coordsize="68669,88322" o:gfxdata="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">
-                    <v:rect id="Rectangle 120" o:spid="_x0000_s1027" style="position:absolute;top:73152;width:68580;height:1431;visibility:visible;mso-wrap-style:square;v-text-anchor:middle" o:gfxdata="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" fillcolor="#99cb38 [3204]" stroked="f" strokeweight="2pt"/>
-                    <v:rect id="Rectangle 121" o:spid="_x0000_s1028" style="position:absolute;left:-89;top:65096;width:68668;height:23226;visibility:visible;mso-wrap-style:square;v-text-anchor:bottom" o:gfxdata="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" fillcolor="#63a537 [3205]" stroked="f" strokeweight="2pt">
+                  <v:group w14:anchorId="532C7EE6" id="Group 119" o:spid="_x0000_s1026" style="position:absolute;left:0;text-align:left;margin-left:35.15pt;margin-top:48pt;width:540.7pt;height:695.45pt;z-index:-251658240;mso-position-horizontal-relative:page;mso-position-vertical-relative:page" coordorigin="-89" coordsize="68669,88322" o:gfxdata="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">
+                    <v:rect id="Rectangle 120" o:spid="_x0000_s1027" style="position:absolute;top:73152;width:68580;height:1431;visibility:visible;mso-wrap-style:square;v-text-anchor:middle" o:gfxdata="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" fillcolor="#99cb38 [3204]" stroked="f" strokeweight="2pt"/>
+                    <v:rect id="Rectangle 121" o:spid="_x0000_s1028" style="position:absolute;left:-89;top:65096;width:68668;height:23226;visibility:visible;mso-wrap-style:square;v-text-anchor:bottom" o:gfxdata="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" fillcolor="#63a537 [3205]" stroked="f" strokeweight="2pt">
                       <v:textbox inset="36pt,14.4pt,36pt,36pt">
                         <w:txbxContent>
                           <w:p>
@@ -818,7 +808,7 @@
                       <v:stroke joinstyle="miter"/>
                       <v:path gradientshapeok="t" o:connecttype="rect"/>
                     </v:shapetype>
-                    <v:shape id="Text Box 122" o:spid="_x0000_s1029" type="#_x0000_t202" style="position:absolute;width:68580;height:73152;visibility:visible;mso-wrap-style:square;v-text-anchor:middle" o:gfxdata="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" filled="f" stroked="f" strokeweight=".5pt">
+                    <v:shape id="Text Box 122" o:spid="_x0000_s1029" type="#_x0000_t202" style="position:absolute;width:68580;height:73152;visibility:visible;mso-wrap-style:square;v-text-anchor:middle" o:gfxdata="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" filled="f" stroked="f" strokeweight=".5pt">
                       <v:textbox inset="36pt,36pt,36pt,36pt">
                         <w:txbxContent>
                           <w:p>
@@ -999,7 +989,7 @@
               <w:rFonts w:eastAsia="Times New Roman" w:cs="Times New Roman"/>
               <w:noProof/>
               <w:szCs w:val="24"/>
-              <w:lang w:val="en-IN" w:eastAsia="en-IN"/>
+              <w:lang w:val="en-CA" w:eastAsia="en-CA"/>
             </w:rPr>
             <w:drawing>
               <wp:inline distT="0" distB="0" distL="0" distR="0" wp14:anchorId="0CAE2CC2" wp14:editId="10F7BBBD">
@@ -1114,19 +1104,7 @@
         <w:pStyle w:val="Heading3"/>
       </w:pPr>
       <w:r>
-        <w:t>H</w:t>
-      </w:r>
-      <w:r>
-        <w:t xml:space="preserve">ow </w:t>
-      </w:r>
-      <w:r>
-        <w:t>we</w:t>
-      </w:r>
-      <w:r>
-        <w:t xml:space="preserve"> generated this table using</w:t>
-      </w:r>
-      <w:r>
-        <w:t xml:space="preserve"> our program:</w:t>
+        <w:t>How we generated this table using our program:</w:t>
       </w:r>
     </w:p>
     <w:p>
@@ -1160,7 +1138,6 @@
       <w:r>
         <w:t xml:space="preserve"> values for each class namely: </w:t>
       </w:r>
-      <w:proofErr w:type="gramStart"/>
       <w:r>
         <w:rPr>
           <w:b/>
@@ -1173,9 +1150,8 @@
           <w:b/>
           <w:bCs/>
         </w:rPr>
-        <w:t>(</w:t>
-      </w:r>
-      <w:proofErr w:type="gramEnd"/>
+        <w:t xml:space="preserve"> (</w:t>
+      </w:r>
       <w:r>
         <w:rPr>
           <w:b/>
@@ -1198,7 +1174,14 @@
           <w:b/>
           <w:bCs/>
         </w:rPr>
-        <w:t>(Negative Class)</w:t>
+        <w:t xml:space="preserve"> (</w:t>
+      </w:r>
+      <w:r>
+        <w:rPr>
+          <w:b/>
+          <w:bCs/>
+        </w:rPr>
+        <w:t>Negative Class)</w:t>
       </w:r>
       <w:r>
         <w:t xml:space="preserve">. </w:t>
@@ -1273,15 +1256,7 @@
         <w:fldChar w:fldCharType="end"/>
       </w:r>
       <w:r>
-        <w:t xml:space="preserve">, we used the values that we calculated to </w:t>
-      </w:r>
-      <w:proofErr w:type="gramStart"/>
-      <w:r>
-        <w:t>generated</w:t>
-      </w:r>
-      <w:proofErr w:type="gramEnd"/>
-      <w:r>
-        <w:t xml:space="preserve"> the Confusion Matrix</w:t>
+        <w:t>, we used the values that we calculated to generated the Confusion Matrix</w:t>
       </w:r>
       <w:r>
         <w:t xml:space="preserve"> </w:t>
@@ -1575,14 +1550,7 @@
                 <w:sz w:val="24"/>
                 <w:szCs w:val="24"/>
               </w:rPr>
-              <w:t>Ham</w:t>
-            </w:r>
-            <w:r>
-              <w:rPr>
-                <w:sz w:val="24"/>
-                <w:szCs w:val="24"/>
-              </w:rPr>
-              <w:t xml:space="preserve"> (%)</w:t>
+              <w:t>Ham (%)</w:t>
             </w:r>
           </w:p>
         </w:tc>
@@ -1836,14 +1804,7 @@
                 <w:b/>
                 <w:bCs/>
               </w:rPr>
-              <w:t>1</w:t>
-            </w:r>
-            <w:r>
-              <w:rPr>
-                <w:b/>
-                <w:bCs/>
-              </w:rPr>
-              <w:t>00</w:t>
+              <w:t>100</w:t>
             </w:r>
           </w:p>
         </w:tc>
@@ -2190,8 +2151,8 @@
       <w:tblGrid>
         <w:gridCol w:w="622"/>
         <w:gridCol w:w="1302"/>
-        <w:gridCol w:w="2391"/>
-        <w:gridCol w:w="2445"/>
+        <w:gridCol w:w="2361"/>
+        <w:gridCol w:w="2475"/>
         <w:gridCol w:w="2292"/>
       </w:tblGrid>
       <w:tr>
@@ -2365,7 +2326,14 @@
                 <w:b/>
                 <w:bCs/>
               </w:rPr>
-              <w:t>HAM</w:t>
+              <w:t>SP</w:t>
+            </w:r>
+            <w:r>
+              <w:rPr>
+                <w:b/>
+                <w:bCs/>
+              </w:rPr>
+              <w:t>AM</w:t>
             </w:r>
           </w:p>
         </w:tc>
@@ -2393,7 +2361,14 @@
                 <w:b/>
                 <w:bCs/>
               </w:rPr>
-              <w:t>SPAM</w:t>
+              <w:t>H</w:t>
+            </w:r>
+            <w:r>
+              <w:rPr>
+                <w:b/>
+                <w:bCs/>
+              </w:rPr>
+              <w:t>AM</w:t>
             </w:r>
           </w:p>
         </w:tc>
@@ -2483,7 +2458,14 @@
                 <w:b/>
                 <w:bCs/>
               </w:rPr>
-              <w:t>HAM</w:t>
+              <w:t>SP</w:t>
+            </w:r>
+            <w:r>
+              <w:rPr>
+                <w:b/>
+                <w:bCs/>
+              </w:rPr>
+              <w:t>AM</w:t>
             </w:r>
           </w:p>
         </w:tc>
@@ -2507,14 +2489,21 @@
                 <w:b/>
                 <w:bCs/>
               </w:rPr>
-              <w:t xml:space="preserve">TN = </w:t>
+              <w:t>TP</w:t>
             </w:r>
             <w:r>
               <w:rPr>
                 <w:b/>
                 <w:bCs/>
               </w:rPr>
-              <w:t>395</w:t>
+              <w:t xml:space="preserve"> = </w:t>
+            </w:r>
+            <w:r>
+              <w:rPr>
+                <w:b/>
+                <w:bCs/>
+              </w:rPr>
+              <w:t>332</w:t>
             </w:r>
           </w:p>
         </w:tc>
@@ -2539,14 +2528,23 @@
                 <w:b/>
                 <w:bCs/>
               </w:rPr>
-              <w:t xml:space="preserve">FP = </w:t>
+              <w:t>FN</w:t>
+            </w:r>
+            <w:bookmarkStart w:id="2" w:name="_GoBack"/>
+            <w:bookmarkEnd w:id="2"/>
+            <w:r>
+              <w:rPr>
+                <w:b/>
+                <w:bCs/>
+              </w:rPr>
+              <w:t xml:space="preserve"> = </w:t>
             </w:r>
             <w:r>
               <w:rPr>
                 <w:b/>
                 <w:bCs/>
               </w:rPr>
-              <w:t>5</w:t>
+              <w:t>68</w:t>
             </w:r>
           </w:p>
         </w:tc>
@@ -2624,7 +2622,14 @@
                 <w:b/>
                 <w:bCs/>
               </w:rPr>
-              <w:t>SPAM</w:t>
+              <w:t>H</w:t>
+            </w:r>
+            <w:r>
+              <w:rPr>
+                <w:b/>
+                <w:bCs/>
+              </w:rPr>
+              <w:t>AM</w:t>
             </w:r>
           </w:p>
         </w:tc>
@@ -2649,7 +2654,14 @@
                 <w:b/>
                 <w:bCs/>
               </w:rPr>
-              <w:t>FN =</w:t>
+              <w:t>FP</w:t>
+            </w:r>
+            <w:r>
+              <w:rPr>
+                <w:b/>
+                <w:bCs/>
+              </w:rPr>
+              <w:t xml:space="preserve"> =</w:t>
             </w:r>
             <w:r>
               <w:rPr>
@@ -2663,7 +2675,7 @@
                 <w:b/>
                 <w:bCs/>
               </w:rPr>
-              <w:t>68</w:t>
+              <w:t>5</w:t>
             </w:r>
           </w:p>
         </w:tc>
@@ -2688,14 +2700,21 @@
                 <w:b/>
                 <w:bCs/>
               </w:rPr>
-              <w:t xml:space="preserve">TP = </w:t>
+              <w:t>TN</w:t>
             </w:r>
             <w:r>
               <w:rPr>
                 <w:b/>
                 <w:bCs/>
               </w:rPr>
-              <w:t>332</w:t>
+              <w:t xml:space="preserve"> = </w:t>
+            </w:r>
+            <w:r>
+              <w:rPr>
+                <w:b/>
+                <w:bCs/>
+              </w:rPr>
+              <w:t>395</w:t>
             </w:r>
           </w:p>
         </w:tc>
@@ -2835,20 +2854,19 @@
     </w:p>
     <w:sdt>
       <w:sdtPr>
+        <w:rPr>
+          <w:b w:val="0"/>
+          <w:color w:val="auto"/>
+          <w:sz w:val="24"/>
+          <w:szCs w:val="22"/>
+        </w:rPr>
         <w:id w:val="-1821947792"/>
         <w:docPartObj>
           <w:docPartGallery w:val="Bibliographies"/>
           <w:docPartUnique/>
         </w:docPartObj>
       </w:sdtPr>
-      <w:sdtEndPr>
-        <w:rPr>
-          <w:b w:val="0"/>
-          <w:color w:val="auto"/>
-          <w:sz w:val="24"/>
-          <w:szCs w:val="22"/>
-        </w:rPr>
-      </w:sdtEndPr>
+      <w:sdtEndPr/>
       <w:sdtContent>
         <w:p>
           <w:pPr>
@@ -2863,6 +2881,7 @@
             <w:id w:val="111145805"/>
             <w:bibliography/>
           </w:sdtPr>
+          <w:sdtEndPr/>
           <w:sdtContent>
             <w:p>
               <w:pPr>
@@ -3084,7 +3103,7 @@
 </file>
 
 <file path=word/endnotes.xml><?xml version="1.0" encoding="utf-8"?>
-<w:endnotes xmlns:wpc="http://schemas.microsoft.com/office/word/2010/wordprocessingCanvas" xmlns:cx="http://schemas.microsoft.com/office/drawing/2014/chartex" xmlns:cx1="http://schemas.microsoft.com/office/drawing/2015/9/8/chartex" xmlns:cx2="http://schemas.microsoft.com/office/drawing/2015/10/21/chartex" xmlns:cx3="http://schemas.microsoft.com/office/drawing/2016/5/9/chartex" xmlns:cx4="http://schemas.microsoft.com/office/drawing/2016/5/10/chartex" xmlns:cx5="http://schemas.microsoft.com/office/drawing/2016/5/11/chartex" xmlns:cx6="http://schemas.microsoft.com/office/drawing/2016/5/12/chartex" xmlns:cx7="http://schemas.microsoft.com/office/drawing/2016/5/13/chartex" xmlns:cx8="http://schemas.microsoft.com/office/drawing/2016/5/14/chartex" xmlns:mc="http://schemas.openxmlformats.org/markup-compatibility/2006" xmlns:aink="http://schemas.microsoft.com/office/drawing/2016/ink" xmlns:am3d="http://schemas.microsoft.com/office/drawing/2017/model3d" xmlns:o="urn:schemas-microsoft-com:office:office" xmlns:r="http://schemas.openxmlformats.org/officeDocument/2006/relationships" xmlns:m="http://schemas.openxmlformats.org/officeDocument/2006/math" xmlns:v="urn:schemas-microsoft-com:vml" xmlns:wp14="http://schemas.microsoft.com/office/word/2010/wordprocessingDrawing" xmlns:wp="http://schemas.openxmlformats.org/drawingml/2006/wordprocessingDrawing" xmlns:w10="urn:schemas-microsoft-com:office:word" xmlns:w="http://schemas.openxmlformats.org/wordprocessingml/2006/main" xmlns:w14="http://schemas.microsoft.com/office/word/2010/wordml" xmlns:w15="http://schemas.microsoft.com/office/word/2012/wordml" xmlns:w16cid="http://schemas.microsoft.com/office/word/2016/wordml/cid" xmlns:w16se="http://schemas.microsoft.com/office/word/2015/wordml/symex" xmlns:wpg="http://schemas.microsoft.com/office/word/2010/wordprocessingGroup" xmlns:wpi="http://schemas.microsoft.com/office/word/2010/wordprocessingInk" xmlns:wne="http://schemas.microsoft.com/office/word/2006/wordml" xmlns:wps="http://schemas.microsoft.com/office/word/2010/wordprocessingShape" mc:Ignorable="w14 w15 w16se w16cid wp14">
+<w:endnotes xmlns:wpc="http://schemas.microsoft.com/office/word/2010/wordprocessingCanvas" xmlns:cx="http://schemas.microsoft.com/office/drawing/2014/chartex" xmlns:mc="http://schemas.openxmlformats.org/markup-compatibility/2006" xmlns:o="urn:schemas-microsoft-com:office:office" xmlns:r="http://schemas.openxmlformats.org/officeDocument/2006/relationships" xmlns:m="http://schemas.openxmlformats.org/officeDocument/2006/math" xmlns:v="urn:schemas-microsoft-com:vml" xmlns:wp14="http://schemas.microsoft.com/office/word/2010/wordprocessingDrawing" xmlns:wp="http://schemas.openxmlformats.org/drawingml/2006/wordprocessingDrawing" xmlns:w10="urn:schemas-microsoft-com:office:word" xmlns:w="http://schemas.openxmlformats.org/wordprocessingml/2006/main" xmlns:w14="http://schemas.microsoft.com/office/word/2010/wordml" xmlns:w15="http://schemas.microsoft.com/office/word/2012/wordml" xmlns:w16se="http://schemas.microsoft.com/office/word/2015/wordml/symex" xmlns:wpg="http://schemas.microsoft.com/office/word/2010/wordprocessingGroup" xmlns:wpi="http://schemas.microsoft.com/office/word/2010/wordprocessingInk" xmlns:wne="http://schemas.microsoft.com/office/word/2006/wordml" xmlns:wps="http://schemas.microsoft.com/office/word/2010/wordprocessingShape" mc:Ignorable="w14 w15 w16se wp14">
   <w:endnote w:type="separator" w:id="-1">
     <w:p>
       <w:pPr>
@@ -3116,7 +3135,7 @@
 </file>
 
 <file path=word/footer1.xml><?xml version="1.0" encoding="utf-8"?>
-<w:ftr xmlns:wpc="http://schemas.microsoft.com/office/word/2010/wordprocessingCanvas" xmlns:cx="http://schemas.microsoft.com/office/drawing/2014/chartex" xmlns:cx1="http://schemas.microsoft.com/office/drawing/2015/9/8/chartex" xmlns:cx2="http://schemas.microsoft.com/office/drawing/2015/10/21/chartex" xmlns:cx3="http://schemas.microsoft.com/office/drawing/2016/5/9/chartex" xmlns:cx4="http://schemas.microsoft.com/office/drawing/2016/5/10/chartex" xmlns:cx5="http://schemas.microsoft.com/office/drawing/2016/5/11/chartex" xmlns:cx6="http://schemas.microsoft.com/office/drawing/2016/5/12/chartex" xmlns:cx7="http://schemas.microsoft.com/office/drawing/2016/5/13/chartex" xmlns:cx8="http://schemas.microsoft.com/office/drawing/2016/5/14/chartex" xmlns:mc="http://schemas.openxmlformats.org/markup-compatibility/2006" xmlns:aink="http://schemas.microsoft.com/office/drawing/2016/ink" xmlns:am3d="http://schemas.microsoft.com/office/drawing/2017/model3d" xmlns:o="urn:schemas-microsoft-com:office:office" xmlns:r="http://schemas.openxmlformats.org/officeDocument/2006/relationships" xmlns:m="http://schemas.openxmlformats.org/officeDocument/2006/math" xmlns:v="urn:schemas-microsoft-com:vml" xmlns:wp14="http://schemas.microsoft.com/office/word/2010/wordprocessingDrawing" xmlns:wp="http://schemas.openxmlformats.org/drawingml/2006/wordprocessingDrawing" xmlns:w10="urn:schemas-microsoft-com:office:word" xmlns:w="http://schemas.openxmlformats.org/wordprocessingml/2006/main" xmlns:w14="http://schemas.microsoft.com/office/word/2010/wordml" xmlns:w15="http://schemas.microsoft.com/office/word/2012/wordml" xmlns:w16cid="http://schemas.microsoft.com/office/word/2016/wordml/cid" xmlns:w16se="http://schemas.microsoft.com/office/word/2015/wordml/symex" xmlns:wpg="http://schemas.microsoft.com/office/word/2010/wordprocessingGroup" xmlns:wpi="http://schemas.microsoft.com/office/word/2010/wordprocessingInk" xmlns:wne="http://schemas.microsoft.com/office/word/2006/wordml" xmlns:wps="http://schemas.microsoft.com/office/word/2010/wordprocessingShape" mc:Ignorable="w14 w15 w16se w16cid wp14">
+<w:ftr xmlns:wpc="http://schemas.microsoft.com/office/word/2010/wordprocessingCanvas" xmlns:cx="http://schemas.microsoft.com/office/drawing/2014/chartex" xmlns:mc="http://schemas.openxmlformats.org/markup-compatibility/2006" xmlns:o="urn:schemas-microsoft-com:office:office" xmlns:r="http://schemas.openxmlformats.org/officeDocument/2006/relationships" xmlns:m="http://schemas.openxmlformats.org/officeDocument/2006/math" xmlns:v="urn:schemas-microsoft-com:vml" xmlns:wp14="http://schemas.microsoft.com/office/word/2010/wordprocessingDrawing" xmlns:wp="http://schemas.openxmlformats.org/drawingml/2006/wordprocessingDrawing" xmlns:w10="urn:schemas-microsoft-com:office:word" xmlns:w="http://schemas.openxmlformats.org/wordprocessingml/2006/main" xmlns:w14="http://schemas.microsoft.com/office/word/2010/wordml" xmlns:w15="http://schemas.microsoft.com/office/word/2012/wordml" xmlns:w16se="http://schemas.microsoft.com/office/word/2015/wordml/symex" xmlns:wpg="http://schemas.microsoft.com/office/word/2010/wordprocessingGroup" xmlns:wpi="http://schemas.microsoft.com/office/word/2010/wordprocessingInk" xmlns:wne="http://schemas.microsoft.com/office/word/2006/wordml" xmlns:wps="http://schemas.microsoft.com/office/word/2010/wordprocessingShape" mc:Ignorable="w14 w15 w16se wp14">
   <w:sdt>
     <w:sdtPr>
       <w:rPr>
@@ -3128,6 +3147,11 @@
         <w:docPartUnique/>
       </w:docPartObj>
     </w:sdtPr>
+    <w:sdtEndPr>
+      <w:rPr>
+        <w:rStyle w:val="PageNumber"/>
+      </w:rPr>
+    </w:sdtEndPr>
     <w:sdtContent>
       <w:p>
         <w:pPr>
@@ -3180,7 +3204,7 @@
 </file>
 
 <file path=word/footer2.xml><?xml version="1.0" encoding="utf-8"?>
-<w:ftr xmlns:wpc="http://schemas.microsoft.com/office/word/2010/wordprocessingCanvas" xmlns:cx="http://schemas.microsoft.com/office/drawing/2014/chartex" xmlns:cx1="http://schemas.microsoft.com/office/drawing/2015/9/8/chartex" xmlns:cx2="http://schemas.microsoft.com/office/drawing/2015/10/21/chartex" xmlns:cx3="http://schemas.microsoft.com/office/drawing/2016/5/9/chartex" xmlns:cx4="http://schemas.microsoft.com/office/drawing/2016/5/10/chartex" xmlns:cx5="http://schemas.microsoft.com/office/drawing/2016/5/11/chartex" xmlns:cx6="http://schemas.microsoft.com/office/drawing/2016/5/12/chartex" xmlns:cx7="http://schemas.microsoft.com/office/drawing/2016/5/13/chartex" xmlns:cx8="http://schemas.microsoft.com/office/drawing/2016/5/14/chartex" xmlns:mc="http://schemas.openxmlformats.org/markup-compatibility/2006" xmlns:aink="http://schemas.microsoft.com/office/drawing/2016/ink" xmlns:am3d="http://schemas.microsoft.com/office/drawing/2017/model3d" xmlns:o="urn:schemas-microsoft-com:office:office" xmlns:r="http://schemas.openxmlformats.org/officeDocument/2006/relationships" xmlns:m="http://schemas.openxmlformats.org/officeDocument/2006/math" xmlns:v="urn:schemas-microsoft-com:vml" xmlns:wp14="http://schemas.microsoft.com/office/word/2010/wordprocessingDrawing" xmlns:wp="http://schemas.openxmlformats.org/drawingml/2006/wordprocessingDrawing" xmlns:w10="urn:schemas-microsoft-com:office:word" xmlns:w="http://schemas.openxmlformats.org/wordprocessingml/2006/main" xmlns:w14="http://schemas.microsoft.com/office/word/2010/wordml" xmlns:w15="http://schemas.microsoft.com/office/word/2012/wordml" xmlns:w16cid="http://schemas.microsoft.com/office/word/2016/wordml/cid" xmlns:w16se="http://schemas.microsoft.com/office/word/2015/wordml/symex" xmlns:wpg="http://schemas.microsoft.com/office/word/2010/wordprocessingGroup" xmlns:wpi="http://schemas.microsoft.com/office/word/2010/wordprocessingInk" xmlns:wne="http://schemas.microsoft.com/office/word/2006/wordml" xmlns:wps="http://schemas.microsoft.com/office/word/2010/wordprocessingShape" mc:Ignorable="w14 w15 w16se w16cid wp14">
+<w:ftr xmlns:wpc="http://schemas.microsoft.com/office/word/2010/wordprocessingCanvas" xmlns:cx="http://schemas.microsoft.com/office/drawing/2014/chartex" xmlns:mc="http://schemas.openxmlformats.org/markup-compatibility/2006" xmlns:o="urn:schemas-microsoft-com:office:office" xmlns:r="http://schemas.openxmlformats.org/officeDocument/2006/relationships" xmlns:m="http://schemas.openxmlformats.org/officeDocument/2006/math" xmlns:v="urn:schemas-microsoft-com:vml" xmlns:wp14="http://schemas.microsoft.com/office/word/2010/wordprocessingDrawing" xmlns:wp="http://schemas.openxmlformats.org/drawingml/2006/wordprocessingDrawing" xmlns:w10="urn:schemas-microsoft-com:office:word" xmlns:w="http://schemas.openxmlformats.org/wordprocessingml/2006/main" xmlns:w14="http://schemas.microsoft.com/office/word/2010/wordml" xmlns:w15="http://schemas.microsoft.com/office/word/2012/wordml" xmlns:w16se="http://schemas.microsoft.com/office/word/2015/wordml/symex" xmlns:wpg="http://schemas.microsoft.com/office/word/2010/wordprocessingGroup" xmlns:wpi="http://schemas.microsoft.com/office/word/2010/wordprocessingInk" xmlns:wne="http://schemas.microsoft.com/office/word/2006/wordml" xmlns:wps="http://schemas.microsoft.com/office/word/2010/wordprocessingShape" mc:Ignorable="w14 w15 w16se wp14">
   <w:sdt>
     <w:sdtPr>
       <w:rPr>
@@ -3192,6 +3216,11 @@
         <w:docPartUnique/>
       </w:docPartObj>
     </w:sdtPr>
+    <w:sdtEndPr>
+      <w:rPr>
+        <w:rStyle w:val="PageNumber"/>
+      </w:rPr>
+    </w:sdtEndPr>
     <w:sdtContent>
       <w:p>
         <w:pPr>
@@ -3244,7 +3273,7 @@
 </file>
 
 <file path=word/footer3.xml><?xml version="1.0" encoding="utf-8"?>
-<w:ftr xmlns:wpc="http://schemas.microsoft.com/office/word/2010/wordprocessingCanvas" xmlns:cx="http://schemas.microsoft.com/office/drawing/2014/chartex" xmlns:cx1="http://schemas.microsoft.com/office/drawing/2015/9/8/chartex" xmlns:cx2="http://schemas.microsoft.com/office/drawing/2015/10/21/chartex" xmlns:cx3="http://schemas.microsoft.com/office/drawing/2016/5/9/chartex" xmlns:cx4="http://schemas.microsoft.com/office/drawing/2016/5/10/chartex" xmlns:cx5="http://schemas.microsoft.com/office/drawing/2016/5/11/chartex" xmlns:cx6="http://schemas.microsoft.com/office/drawing/2016/5/12/chartex" xmlns:cx7="http://schemas.microsoft.com/office/drawing/2016/5/13/chartex" xmlns:cx8="http://schemas.microsoft.com/office/drawing/2016/5/14/chartex" xmlns:mc="http://schemas.openxmlformats.org/markup-compatibility/2006" xmlns:aink="http://schemas.microsoft.com/office/drawing/2016/ink" xmlns:am3d="http://schemas.microsoft.com/office/drawing/2017/model3d" xmlns:o="urn:schemas-microsoft-com:office:office" xmlns:r="http://schemas.openxmlformats.org/officeDocument/2006/relationships" xmlns:m="http://schemas.openxmlformats.org/officeDocument/2006/math" xmlns:v="urn:schemas-microsoft-com:vml" xmlns:wp14="http://schemas.microsoft.com/office/word/2010/wordprocessingDrawing" xmlns:wp="http://schemas.openxmlformats.org/drawingml/2006/wordprocessingDrawing" xmlns:w10="urn:schemas-microsoft-com:office:word" xmlns:w="http://schemas.openxmlformats.org/wordprocessingml/2006/main" xmlns:w14="http://schemas.microsoft.com/office/word/2010/wordml" xmlns:w15="http://schemas.microsoft.com/office/word/2012/wordml" xmlns:w16cid="http://schemas.microsoft.com/office/word/2016/wordml/cid" xmlns:w16se="http://schemas.microsoft.com/office/word/2015/wordml/symex" xmlns:wpg="http://schemas.microsoft.com/office/word/2010/wordprocessingGroup" xmlns:wpi="http://schemas.microsoft.com/office/word/2010/wordprocessingInk" xmlns:wne="http://schemas.microsoft.com/office/word/2006/wordml" xmlns:wps="http://schemas.microsoft.com/office/word/2010/wordprocessingShape" mc:Ignorable="w14 w15 w16se w16cid wp14">
+<w:ftr xmlns:wpc="http://schemas.microsoft.com/office/word/2010/wordprocessingCanvas" xmlns:cx="http://schemas.microsoft.com/office/drawing/2014/chartex" xmlns:mc="http://schemas.openxmlformats.org/markup-compatibility/2006" xmlns:o="urn:schemas-microsoft-com:office:office" xmlns:r="http://schemas.openxmlformats.org/officeDocument/2006/relationships" xmlns:m="http://schemas.openxmlformats.org/officeDocument/2006/math" xmlns:v="urn:schemas-microsoft-com:vml" xmlns:wp14="http://schemas.microsoft.com/office/word/2010/wordprocessingDrawing" xmlns:wp="http://schemas.openxmlformats.org/drawingml/2006/wordprocessingDrawing" xmlns:w10="urn:schemas-microsoft-com:office:word" xmlns:w="http://schemas.openxmlformats.org/wordprocessingml/2006/main" xmlns:w14="http://schemas.microsoft.com/office/word/2010/wordml" xmlns:w15="http://schemas.microsoft.com/office/word/2012/wordml" xmlns:w16se="http://schemas.microsoft.com/office/word/2015/wordml/symex" xmlns:wpg="http://schemas.microsoft.com/office/word/2010/wordprocessingGroup" xmlns:wpi="http://schemas.microsoft.com/office/word/2010/wordprocessingInk" xmlns:wne="http://schemas.microsoft.com/office/word/2006/wordml" xmlns:wps="http://schemas.microsoft.com/office/word/2010/wordprocessingShape" mc:Ignorable="w14 w15 w16se wp14">
   <w:sdt>
     <w:sdtPr>
       <w:rPr>
@@ -3256,6 +3285,11 @@
         <w:docPartUnique/>
       </w:docPartObj>
     </w:sdtPr>
+    <w:sdtEndPr>
+      <w:rPr>
+        <w:rStyle w:val="PageNumber"/>
+      </w:rPr>
+    </w:sdtEndPr>
     <w:sdtContent>
       <w:p>
         <w:pPr>
@@ -3288,7 +3322,7 @@
             <w:rStyle w:val="PageNumber"/>
             <w:noProof/>
           </w:rPr>
-          <w:t>1</w:t>
+          <w:t>2</w:t>
         </w:r>
         <w:r>
           <w:rPr>
@@ -3308,7 +3342,7 @@
 </file>
 
 <file path=word/footer4.xml><?xml version="1.0" encoding="utf-8"?>
-<w:ftr xmlns:wpc="http://schemas.microsoft.com/office/word/2010/wordprocessingCanvas" xmlns:cx="http://schemas.microsoft.com/office/drawing/2014/chartex" xmlns:cx1="http://schemas.microsoft.com/office/drawing/2015/9/8/chartex" xmlns:cx2="http://schemas.microsoft.com/office/drawing/2015/10/21/chartex" xmlns:cx3="http://schemas.microsoft.com/office/drawing/2016/5/9/chartex" xmlns:cx4="http://schemas.microsoft.com/office/drawing/2016/5/10/chartex" xmlns:cx5="http://schemas.microsoft.com/office/drawing/2016/5/11/chartex" xmlns:cx6="http://schemas.microsoft.com/office/drawing/2016/5/12/chartex" xmlns:cx7="http://schemas.microsoft.com/office/drawing/2016/5/13/chartex" xmlns:cx8="http://schemas.microsoft.com/office/drawing/2016/5/14/chartex" xmlns:mc="http://schemas.openxmlformats.org/markup-compatibility/2006" xmlns:aink="http://schemas.microsoft.com/office/drawing/2016/ink" xmlns:am3d="http://schemas.microsoft.com/office/drawing/2017/model3d" xmlns:o="urn:schemas-microsoft-com:office:office" xmlns:r="http://schemas.openxmlformats.org/officeDocument/2006/relationships" xmlns:m="http://schemas.openxmlformats.org/officeDocument/2006/math" xmlns:v="urn:schemas-microsoft-com:vml" xmlns:wp14="http://schemas.microsoft.com/office/word/2010/wordprocessingDrawing" xmlns:wp="http://schemas.openxmlformats.org/drawingml/2006/wordprocessingDrawing" xmlns:w10="urn:schemas-microsoft-com:office:word" xmlns:w="http://schemas.openxmlformats.org/wordprocessingml/2006/main" xmlns:w14="http://schemas.microsoft.com/office/word/2010/wordml" xmlns:w15="http://schemas.microsoft.com/office/word/2012/wordml" xmlns:w16cid="http://schemas.microsoft.com/office/word/2016/wordml/cid" xmlns:w16se="http://schemas.microsoft.com/office/word/2015/wordml/symex" xmlns:wpg="http://schemas.microsoft.com/office/word/2010/wordprocessingGroup" xmlns:wpi="http://schemas.microsoft.com/office/word/2010/wordprocessingInk" xmlns:wne="http://schemas.microsoft.com/office/word/2006/wordml" xmlns:wps="http://schemas.microsoft.com/office/word/2010/wordprocessingShape" mc:Ignorable="w14 w15 w16se w16cid wp14">
+<w:ftr xmlns:wpc="http://schemas.microsoft.com/office/word/2010/wordprocessingCanvas" xmlns:cx="http://schemas.microsoft.com/office/drawing/2014/chartex" xmlns:mc="http://schemas.openxmlformats.org/markup-compatibility/2006" xmlns:o="urn:schemas-microsoft-com:office:office" xmlns:r="http://schemas.openxmlformats.org/officeDocument/2006/relationships" xmlns:m="http://schemas.openxmlformats.org/officeDocument/2006/math" xmlns:v="urn:schemas-microsoft-com:vml" xmlns:wp14="http://schemas.microsoft.com/office/word/2010/wordprocessingDrawing" xmlns:wp="http://schemas.openxmlformats.org/drawingml/2006/wordprocessingDrawing" xmlns:w10="urn:schemas-microsoft-com:office:word" xmlns:w="http://schemas.openxmlformats.org/wordprocessingml/2006/main" xmlns:w14="http://schemas.microsoft.com/office/word/2010/wordml" xmlns:w15="http://schemas.microsoft.com/office/word/2012/wordml" xmlns:w16se="http://schemas.microsoft.com/office/word/2015/wordml/symex" xmlns:wpg="http://schemas.microsoft.com/office/word/2010/wordprocessingGroup" xmlns:wpi="http://schemas.microsoft.com/office/word/2010/wordprocessingInk" xmlns:wne="http://schemas.microsoft.com/office/word/2006/wordml" xmlns:wps="http://schemas.microsoft.com/office/word/2010/wordprocessingShape" mc:Ignorable="w14 w15 w16se wp14">
   <w:sdt>
     <w:sdtPr>
       <w:rPr>
@@ -3320,6 +3354,11 @@
         <w:docPartUnique/>
       </w:docPartObj>
     </w:sdtPr>
+    <w:sdtEndPr>
+      <w:rPr>
+        <w:rStyle w:val="PageNumber"/>
+      </w:rPr>
+    </w:sdtEndPr>
     <w:sdtContent>
       <w:p>
         <w:pPr>
@@ -3372,7 +3411,7 @@
 </file>
 
 <file path=word/footnotes.xml><?xml version="1.0" encoding="utf-8"?>
-<w:footnotes xmlns:wpc="http://schemas.microsoft.com/office/word/2010/wordprocessingCanvas" xmlns:cx="http://schemas.microsoft.com/office/drawing/2014/chartex" xmlns:cx1="http://schemas.microsoft.com/office/drawing/2015/9/8/chartex" xmlns:cx2="http://schemas.microsoft.com/office/drawing/2015/10/21/chartex" xmlns:cx3="http://schemas.microsoft.com/office/drawing/2016/5/9/chartex" xmlns:cx4="http://schemas.microsoft.com/office/drawing/2016/5/10/chartex" xmlns:cx5="http://schemas.microsoft.com/office/drawing/2016/5/11/chartex" xmlns:cx6="http://schemas.microsoft.com/office/drawing/2016/5/12/chartex" xmlns:cx7="http://schemas.microsoft.com/office/drawing/2016/5/13/chartex" xmlns:cx8="http://schemas.microsoft.com/office/drawing/2016/5/14/chartex" xmlns:mc="http://schemas.openxmlformats.org/markup-compatibility/2006" xmlns:aink="http://schemas.microsoft.com/office/drawing/2016/ink" xmlns:am3d="http://schemas.microsoft.com/office/drawing/2017/model3d" xmlns:o="urn:schemas-microsoft-com:office:office" xmlns:r="http://schemas.openxmlformats.org/officeDocument/2006/relationships" xmlns:m="http://schemas.openxmlformats.org/officeDocument/2006/math" xmlns:v="urn:schemas-microsoft-com:vml" xmlns:wp14="http://schemas.microsoft.com/office/word/2010/wordprocessingDrawing" xmlns:wp="http://schemas.openxmlformats.org/drawingml/2006/wordprocessingDrawing" xmlns:w10="urn:schemas-microsoft-com:office:word" xmlns:w="http://schemas.openxmlformats.org/wordprocessingml/2006/main" xmlns:w14="http://schemas.microsoft.com/office/word/2010/wordml" xmlns:w15="http://schemas.microsoft.com/office/word/2012/wordml" xmlns:w16cid="http://schemas.microsoft.com/office/word/2016/wordml/cid" xmlns:w16se="http://schemas.microsoft.com/office/word/2015/wordml/symex" xmlns:wpg="http://schemas.microsoft.com/office/word/2010/wordprocessingGroup" xmlns:wpi="http://schemas.microsoft.com/office/word/2010/wordprocessingInk" xmlns:wne="http://schemas.microsoft.com/office/word/2006/wordml" xmlns:wps="http://schemas.microsoft.com/office/word/2010/wordprocessingShape" mc:Ignorable="w14 w15 w16se w16cid wp14">
+<w:footnotes xmlns:wpc="http://schemas.microsoft.com/office/word/2010/wordprocessingCanvas" xmlns:cx="http://schemas.microsoft.com/office/drawing/2014/chartex" xmlns:mc="http://schemas.openxmlformats.org/markup-compatibility/2006" xmlns:o="urn:schemas-microsoft-com:office:office" xmlns:r="http://schemas.openxmlformats.org/officeDocument/2006/relationships" xmlns:m="http://schemas.openxmlformats.org/officeDocument/2006/math" xmlns:v="urn:schemas-microsoft-com:vml" xmlns:wp14="http://schemas.microsoft.com/office/word/2010/wordprocessingDrawing" xmlns:wp="http://schemas.openxmlformats.org/drawingml/2006/wordprocessingDrawing" xmlns:w10="urn:schemas-microsoft-com:office:word" xmlns:w="http://schemas.openxmlformats.org/wordprocessingml/2006/main" xmlns:w14="http://schemas.microsoft.com/office/word/2010/wordml" xmlns:w15="http://schemas.microsoft.com/office/word/2012/wordml" xmlns:w16se="http://schemas.microsoft.com/office/word/2015/wordml/symex" xmlns:wpg="http://schemas.microsoft.com/office/word/2010/wordprocessingGroup" xmlns:wpi="http://schemas.microsoft.com/office/word/2010/wordprocessingInk" xmlns:wne="http://schemas.microsoft.com/office/word/2006/wordml" xmlns:wps="http://schemas.microsoft.com/office/word/2010/wordprocessingShape" mc:Ignorable="w14 w15 w16se wp14">
   <w:footnote w:type="separator" w:id="-1">
     <w:p>
       <w:pPr>
@@ -3404,7 +3443,7 @@
 </file>
 
 <file path=word/numbering.xml><?xml version="1.0" encoding="utf-8"?>
-<w:numbering xmlns:wpc="http://schemas.microsoft.com/office/word/2010/wordprocessingCanvas" xmlns:cx="http://schemas.microsoft.com/office/drawing/2014/chartex" xmlns:cx1="http://schemas.microsoft.com/office/drawing/2015/9/8/chartex" xmlns:cx2="http://schemas.microsoft.com/office/drawing/2015/10/21/chartex" xmlns:cx3="http://schemas.microsoft.com/office/drawing/2016/5/9/chartex" xmlns:cx4="http://schemas.microsoft.com/office/drawing/2016/5/10/chartex" xmlns:cx5="http://schemas.microsoft.com/office/drawing/2016/5/11/chartex" xmlns:cx6="http://schemas.microsoft.com/office/drawing/2016/5/12/chartex" xmlns:cx7="http://schemas.microsoft.com/office/drawing/2016/5/13/chartex" xmlns:cx8="http://schemas.microsoft.com/office/drawing/2016/5/14/chartex" xmlns:mc="http://schemas.openxmlformats.org/markup-compatibility/2006" xmlns:aink="http://schemas.microsoft.com/office/drawing/2016/ink" xmlns:am3d="http://schemas.microsoft.com/office/drawing/2017/model3d" xmlns:o="urn:schemas-microsoft-com:office:office" xmlns:r="http://schemas.openxmlformats.org/officeDocument/2006/relationships" xmlns:m="http://schemas.openxmlformats.org/officeDocument/2006/math" xmlns:v="urn:schemas-microsoft-com:vml" xmlns:wp14="http://schemas.microsoft.com/office/word/2010/wordprocessingDrawing" xmlns:wp="http://schemas.openxmlformats.org/drawingml/2006/wordprocessingDrawing" xmlns:w10="urn:schemas-microsoft-com:office:word" xmlns:w="http://schemas.openxmlformats.org/wordprocessingml/2006/main" xmlns:w14="http://schemas.microsoft.com/office/word/2010/wordml" xmlns:w15="http://schemas.microsoft.com/office/word/2012/wordml" xmlns:w16cid="http://schemas.microsoft.com/office/word/2016/wordml/cid" xmlns:w16se="http://schemas.microsoft.com/office/word/2015/wordml/symex" xmlns:wpg="http://schemas.microsoft.com/office/word/2010/wordprocessingGroup" xmlns:wpi="http://schemas.microsoft.com/office/word/2010/wordprocessingInk" xmlns:wne="http://schemas.microsoft.com/office/word/2006/wordml" xmlns:wps="http://schemas.microsoft.com/office/word/2010/wordprocessingShape" mc:Ignorable="w14 w15 w16se w16cid wp14">
+<w:numbering xmlns:wpc="http://schemas.microsoft.com/office/word/2010/wordprocessingCanvas" xmlns:cx="http://schemas.microsoft.com/office/drawing/2014/chartex" xmlns:mc="http://schemas.openxmlformats.org/markup-compatibility/2006" xmlns:o="urn:schemas-microsoft-com:office:office" xmlns:r="http://schemas.openxmlformats.org/officeDocument/2006/relationships" xmlns:m="http://schemas.openxmlformats.org/officeDocument/2006/math" xmlns:v="urn:schemas-microsoft-com:vml" xmlns:wp14="http://schemas.microsoft.com/office/word/2010/wordprocessingDrawing" xmlns:wp="http://schemas.openxmlformats.org/drawingml/2006/wordprocessingDrawing" xmlns:w10="urn:schemas-microsoft-com:office:word" xmlns:w="http://schemas.openxmlformats.org/wordprocessingml/2006/main" xmlns:w14="http://schemas.microsoft.com/office/word/2010/wordml" xmlns:w15="http://schemas.microsoft.com/office/word/2012/wordml" xmlns:w16se="http://schemas.microsoft.com/office/word/2015/wordml/symex" xmlns:wpg="http://schemas.microsoft.com/office/word/2010/wordprocessingGroup" xmlns:wpi="http://schemas.microsoft.com/office/word/2010/wordprocessingInk" xmlns:wne="http://schemas.microsoft.com/office/word/2006/wordml" xmlns:wps="http://schemas.microsoft.com/office/word/2010/wordprocessingShape" mc:Ignorable="w14 w15 w16se wp14">
   <w:abstractNum w:abstractNumId="0" w15:restartNumberingAfterBreak="0">
     <w:nsid w:val="04904214"/>
     <w:multiLevelType w:val="hybridMultilevel"/>
@@ -5346,7 +5385,7 @@
 </file>
 
 <file path=word/styles.xml><?xml version="1.0" encoding="utf-8"?>
-<w:styles xmlns:mc="http://schemas.openxmlformats.org/markup-compatibility/2006" xmlns:r="http://schemas.openxmlformats.org/officeDocument/2006/relationships" xmlns:w="http://schemas.openxmlformats.org/wordprocessingml/2006/main" xmlns:w14="http://schemas.microsoft.com/office/word/2010/wordml" xmlns:w15="http://schemas.microsoft.com/office/word/2012/wordml" xmlns:w16cid="http://schemas.microsoft.com/office/word/2016/wordml/cid" xmlns:w16se="http://schemas.microsoft.com/office/word/2015/wordml/symex" mc:Ignorable="w14 w15 w16se w16cid">
+<w:styles xmlns:mc="http://schemas.openxmlformats.org/markup-compatibility/2006" xmlns:r="http://schemas.openxmlformats.org/officeDocument/2006/relationships" xmlns:w="http://schemas.openxmlformats.org/wordprocessingml/2006/main" xmlns:w14="http://schemas.microsoft.com/office/word/2010/wordml" xmlns:w15="http://schemas.microsoft.com/office/word/2012/wordml" xmlns:w16se="http://schemas.microsoft.com/office/word/2015/wordml/symex" mc:Ignorable="w14 w15 w16se">
   <w:docDefaults>
     <w:rPrDefault>
       <w:rPr>
@@ -5362,7 +5401,7 @@
       </w:pPr>
     </w:pPrDefault>
   </w:docDefaults>
-  <w:latentStyles w:defLockedState="0" w:defUIPriority="99" w:defSemiHidden="0" w:defUnhideWhenUsed="0" w:defQFormat="0" w:count="376">
+  <w:latentStyles w:defLockedState="0" w:defUIPriority="99" w:defSemiHidden="0" w:defUnhideWhenUsed="0" w:defQFormat="0" w:count="371">
     <w:lsdException w:name="Normal" w:uiPriority="0" w:qFormat="1"/>
     <w:lsdException w:name="heading 1" w:uiPriority="9" w:qFormat="1"/>
     <w:lsdException w:name="heading 2" w:semiHidden="1" w:uiPriority="9" w:unhideWhenUsed="1" w:qFormat="1"/>
@@ -5734,11 +5773,6 @@
     <w:lsdException w:name="List Table 5 Dark Accent 6" w:uiPriority="50"/>
     <w:lsdException w:name="List Table 6 Colorful Accent 6" w:uiPriority="51"/>
     <w:lsdException w:name="List Table 7 Colorful Accent 6" w:uiPriority="52"/>
-    <w:lsdException w:name="Mention" w:semiHidden="1" w:unhideWhenUsed="1"/>
-    <w:lsdException w:name="Smart Hyperlink" w:semiHidden="1" w:unhideWhenUsed="1"/>
-    <w:lsdException w:name="Hashtag" w:semiHidden="1" w:unhideWhenUsed="1"/>
-    <w:lsdException w:name="Unresolved Mention" w:semiHidden="1" w:unhideWhenUsed="1"/>
-    <w:lsdException w:name="Smart Link" w:semiHidden="1" w:unhideWhenUsed="1"/>
   </w:latentStyles>
   <w:style w:type="paragraph" w:default="1" w:styleId="Normal">
     <w:name w:val="Normal"/>
@@ -6953,7 +6987,7 @@
       </w:tcPr>
     </w:tblStylePr>
   </w:style>
-  <w:style w:type="character" w:styleId="UnresolvedMention">
+  <w:style w:type="character" w:customStyle="1" w:styleId="UnresolvedMention">
     <w:name w:val="Unresolved Mention"/>
     <w:basedOn w:val="DefaultParagraphFont"/>
     <w:uiPriority w:val="99"/>
@@ -7440,7 +7474,7 @@
 </file>
 
 <file path=customXml/itemProps1.xml><?xml version="1.0" encoding="utf-8"?>
-<ds:datastoreItem xmlns:ds="http://schemas.openxmlformats.org/officeDocument/2006/customXml" ds:itemID="{32C530C4-43A5-EC41-9965-E424FEC47E44}">
+<ds:datastoreItem xmlns:ds="http://schemas.openxmlformats.org/officeDocument/2006/customXml" ds:itemID="{FC786440-3747-4C57-A291-FC1EABA695E6}">
   <ds:schemaRefs>
     <ds:schemaRef ds:uri="http://schemas.openxmlformats.org/officeDocument/2006/bibliography"/>
   </ds:schemaRefs>

</xml_diff>